<commit_message>
style: remade site to according to figma
</commit_message>
<xml_diff>
--- a/ECA Content.docx
+++ b/ECA Content.docx
@@ -1,6 +1,6 @@
 
 <file path=word/document.xml><?xml version="1.0" encoding="utf-8"?>
-<w:document xmlns:wpc="http://schemas.microsoft.com/office/word/2010/wordprocessingCanvas" xmlns:mc="http://schemas.openxmlformats.org/markup-compatibility/2006" xmlns:o="urn:schemas-microsoft-com:office:office" xmlns:r="http://schemas.openxmlformats.org/officeDocument/2006/relationships" xmlns:m="http://schemas.openxmlformats.org/officeDocument/2006/math" xmlns:v="urn:schemas-microsoft-com:vml" xmlns:wp14="http://schemas.microsoft.com/office/word/2010/wordprocessingDrawing" xmlns:wp="http://schemas.openxmlformats.org/drawingml/2006/wordprocessingDrawing" xmlns:w10="urn:schemas-microsoft-com:office:word" xmlns:w="http://schemas.openxmlformats.org/wordprocessingml/2006/main" xmlns:w14="http://schemas.microsoft.com/office/word/2010/wordml" xmlns:w15="http://schemas.microsoft.com/office/word/2012/wordml" xmlns:wpg="http://schemas.microsoft.com/office/word/2010/wordprocessingGroup" xmlns:wpi="http://schemas.microsoft.com/office/word/2010/wordprocessingInk" xmlns:wne="http://schemas.microsoft.com/office/word/2006/wordml" xmlns:wps="http://schemas.microsoft.com/office/word/2010/wordprocessingShape" mc:Ignorable="w14 w15 wp14">
+<w:document xmlns:wpc="http://schemas.microsoft.com/office/word/2010/wordprocessingCanvas" xmlns:cx="http://schemas.microsoft.com/office/drawing/2014/chartex" xmlns:cx1="http://schemas.microsoft.com/office/drawing/2015/9/8/chartex" xmlns:cx2="http://schemas.microsoft.com/office/drawing/2015/10/21/chartex" xmlns:cx3="http://schemas.microsoft.com/office/drawing/2016/5/9/chartex" xmlns:cx4="http://schemas.microsoft.com/office/drawing/2016/5/10/chartex" xmlns:cx5="http://schemas.microsoft.com/office/drawing/2016/5/11/chartex" xmlns:cx6="http://schemas.microsoft.com/office/drawing/2016/5/12/chartex" xmlns:cx7="http://schemas.microsoft.com/office/drawing/2016/5/13/chartex" xmlns:cx8="http://schemas.microsoft.com/office/drawing/2016/5/14/chartex" xmlns:mc="http://schemas.openxmlformats.org/markup-compatibility/2006" xmlns:aink="http://schemas.microsoft.com/office/drawing/2016/ink" xmlns:am3d="http://schemas.microsoft.com/office/drawing/2017/model3d" xmlns:o="urn:schemas-microsoft-com:office:office" xmlns:r="http://schemas.openxmlformats.org/officeDocument/2006/relationships" xmlns:m="http://schemas.openxmlformats.org/officeDocument/2006/math" xmlns:v="urn:schemas-microsoft-com:vml" xmlns:wp14="http://schemas.microsoft.com/office/word/2010/wordprocessingDrawing" xmlns:wp="http://schemas.openxmlformats.org/drawingml/2006/wordprocessingDrawing" xmlns:w10="urn:schemas-microsoft-com:office:word" xmlns:w="http://schemas.openxmlformats.org/wordprocessingml/2006/main" xmlns:w14="http://schemas.microsoft.com/office/word/2010/wordml" xmlns:w15="http://schemas.microsoft.com/office/word/2012/wordml" xmlns:w16cex="http://schemas.microsoft.com/office/word/2018/wordml/cex" xmlns:w16cid="http://schemas.microsoft.com/office/word/2016/wordml/cid" xmlns:w16="http://schemas.microsoft.com/office/word/2018/wordml" xmlns:w16se="http://schemas.microsoft.com/office/word/2015/wordml/symex" xmlns:wpg="http://schemas.microsoft.com/office/word/2010/wordprocessingGroup" xmlns:wpi="http://schemas.microsoft.com/office/word/2010/wordprocessingInk" xmlns:wne="http://schemas.microsoft.com/office/word/2006/wordml" xmlns:wps="http://schemas.microsoft.com/office/word/2010/wordprocessingShape" mc:Ignorable="w14 w15 w16se w16cid w16 w16cex wp14">
   <w:body>
     <w:p>
       <w:r>
@@ -15,13 +15,8 @@
       </w:r>
       <w:r>
         <w:br/>
-        <w:t xml:space="preserve">image1: </w:t>
-      </w:r>
-      <w:proofErr w:type="spellStart"/>
-      <w:r>
-        <w:t>jumbotron</w:t>
-      </w:r>
-      <w:proofErr w:type="spellEnd"/>
+        <w:t>image1: jumbotron</w:t>
+      </w:r>
     </w:p>
     <w:p>
       <w:r>
@@ -29,7 +24,7 @@
           <w:noProof/>
         </w:rPr>
         <w:drawing>
-          <wp:inline distT="0" distB="0" distL="0" distR="0" wp14:anchorId="62CF1FC4" wp14:editId="4A10CAB2">
+          <wp:inline distT="0" distB="0" distL="0" distR="0" wp14:anchorId="2873EE4C" wp14:editId="0289921C">
             <wp:extent cx="5731510" cy="1836420"/>
             <wp:effectExtent l="0" t="0" r="2540" b="0"/>
             <wp:docPr id="1" name="Picture 1"/>
@@ -106,7 +101,7 @@
           <w:noProof/>
         </w:rPr>
         <w:drawing>
-          <wp:inline distT="0" distB="0" distL="0" distR="0" wp14:anchorId="366DCCF6" wp14:editId="311A3938">
+          <wp:inline distT="0" distB="0" distL="0" distR="0" wp14:anchorId="72B6EDFF" wp14:editId="6ED547D2">
             <wp:extent cx="4222750" cy="2843549"/>
             <wp:effectExtent l="0" t="0" r="6350" b="0"/>
             <wp:docPr id="2" name="Picture 2"/>
@@ -143,13 +138,8 @@
       </w:r>
       <w:r>
         <w:br/>
-        <w:t>(Example</w:t>
-      </w:r>
-      <w:proofErr w:type="gramStart"/>
-      <w:r>
-        <w:t>)</w:t>
-      </w:r>
-      <w:proofErr w:type="gramEnd"/>
+        <w:t>(Example)</w:t>
+      </w:r>
       <w:r>
         <w:br/>
       </w:r>
@@ -176,13 +166,8 @@
     </w:p>
     <w:p>
       <w:r>
-        <w:t>Para: There are three basic categories of musical instruments</w:t>
-      </w:r>
-      <w:proofErr w:type="gramStart"/>
-      <w:r>
-        <w:t>:</w:t>
-      </w:r>
-      <w:proofErr w:type="gramEnd"/>
+        <w:t>Para: There are three basic categories of musical instruments:</w:t>
+      </w:r>
       <w:r>
         <w:br/>
         <w:t>---------Divider ------</w:t>
@@ -215,7 +200,25 @@
               <w:rPr>
                 <w:b/>
               </w:rPr>
-              <w:t>Percussion</w:t>
+              <w:t>Percuss</w:t>
+            </w:r>
+            <w:r>
+              <w:rPr>
+                <w:b/>
+              </w:rPr>
+              <w:softHyphen/>
+            </w:r>
+            <w:r>
+              <w:rPr>
+                <w:b/>
+              </w:rPr>
+              <w:softHyphen/>
+            </w:r>
+            <w:r>
+              <w:rPr>
+                <w:b/>
+              </w:rPr>
+              <w:t>ion</w:t>
             </w:r>
             <w:r>
               <w:rPr>
@@ -685,7 +688,7 @@
           <w:noProof/>
         </w:rPr>
         <w:drawing>
-          <wp:inline distT="0" distB="0" distL="0" distR="0" wp14:anchorId="0EC6D557" wp14:editId="580D0716">
+          <wp:inline distT="0" distB="0" distL="0" distR="0" wp14:anchorId="073141B2" wp14:editId="07B20DA1">
             <wp:extent cx="5731510" cy="2842895"/>
             <wp:effectExtent l="0" t="0" r="2540" b="0"/>
             <wp:docPr id="4" name="Picture 4"/>
@@ -811,16 +814,7 @@
           <w:szCs w:val="21"/>
           <w:shd w:val="clear" w:color="auto" w:fill="FFFFFF"/>
         </w:rPr>
-        <w:t xml:space="preserve"> is a percussion instrument consisting of a set of wooden bars struck with yarn or rubber mallets to produce musical tones.</w:t>
-      </w:r>
-      <w:r>
-        <w:rPr>
-          <w:rFonts w:ascii="Arial" w:hAnsi="Arial" w:cs="Arial"/>
-          <w:sz w:val="21"/>
-          <w:szCs w:val="21"/>
-          <w:shd w:val="clear" w:color="auto" w:fill="FFFFFF"/>
-        </w:rPr>
-        <w:t xml:space="preserve"> </w:t>
+        <w:t xml:space="preserve"> is a percussion instrument consisting of a set of wooden bars struck with yarn or rubber mallets to produce musical tones. </w:t>
       </w:r>
     </w:p>
     <w:p>
@@ -875,25 +869,7 @@
           <w:szCs w:val="21"/>
           <w:shd w:val="clear" w:color="auto" w:fill="FFFFFF"/>
         </w:rPr>
-        <w:t>A type of drum categorised as a hemispherical drum, they consist of a membrane called a head stretched over a large bowl traditionally made of copper.</w:t>
-      </w:r>
-      <w:r>
-        <w:rPr>
-          <w:rFonts w:ascii="Arial" w:hAnsi="Arial" w:cs="Arial"/>
-          <w:sz w:val="21"/>
-          <w:szCs w:val="21"/>
-          <w:shd w:val="clear" w:color="auto" w:fill="FFFFFF"/>
-        </w:rPr>
-        <w:t xml:space="preserve"> </w:t>
-      </w:r>
-      <w:r>
-        <w:rPr>
-          <w:rFonts w:ascii="Arial" w:hAnsi="Arial" w:cs="Arial"/>
-          <w:sz w:val="21"/>
-          <w:szCs w:val="21"/>
-          <w:shd w:val="clear" w:color="auto" w:fill="FFFFFF"/>
-        </w:rPr>
-        <w:t>The timpani is an indispensable part of any orchestra, with</w:t>
+        <w:t>A type of drum categorised as a hemispherical drum, they consist of a membrane called a head stretched over a large bowl traditionally made of copper. The timpani is an indispensable part of any orchestra, with</w:t>
       </w:r>
     </w:p>
     <w:p>
@@ -928,29 +904,22 @@
           <w:u w:val="single"/>
         </w:rPr>
         <w:lastRenderedPageBreak/>
-        <w:t>Woodwinds</w:t>
-      </w:r>
-      <w:r>
+        <w:t>Woodwinds.html</w:t>
+      </w:r>
+    </w:p>
+    <w:p>
+      <w:pPr>
         <w:rPr>
           <w:b/>
           <w:u w:val="single"/>
         </w:rPr>
-        <w:t>.html</w:t>
-      </w:r>
-    </w:p>
-    <w:p>
-      <w:pPr>
-        <w:rPr>
-          <w:b/>
-          <w:u w:val="single"/>
-        </w:rPr>
       </w:pPr>
       <w:r>
         <w:rPr>
           <w:noProof/>
         </w:rPr>
         <w:drawing>
-          <wp:inline distT="0" distB="0" distL="0" distR="0" wp14:anchorId="6468F0FC" wp14:editId="28F1CE49">
+          <wp:inline distT="0" distB="0" distL="0" distR="0" wp14:anchorId="54C1834C" wp14:editId="1ED6E216">
             <wp:extent cx="5731510" cy="2842895"/>
             <wp:effectExtent l="0" t="0" r="2540" b="0"/>
             <wp:docPr id="5" name="Picture 5"/>
@@ -1011,16 +980,190 @@
           <w:sz w:val="21"/>
           <w:szCs w:val="21"/>
         </w:rPr>
+        <w:t>(Image flute)</w:t>
+      </w:r>
+      <w:r>
+        <w:rPr>
+          <w:rFonts w:ascii="Arial" w:hAnsi="Arial" w:cs="Arial"/>
+          <w:b/>
+          <w:sz w:val="21"/>
+          <w:szCs w:val="21"/>
+          <w:u w:val="single"/>
+        </w:rPr>
+        <w:br/>
+      </w:r>
+      <w:r>
+        <w:rPr>
+          <w:rFonts w:ascii="Arial" w:hAnsi="Arial" w:cs="Arial"/>
+          <w:sz w:val="21"/>
+          <w:szCs w:val="21"/>
+        </w:rPr>
+        <w:t>Flute</w:t>
+      </w:r>
+      <w:r>
+        <w:rPr>
+          <w:rFonts w:ascii="Arial" w:hAnsi="Arial" w:cs="Arial"/>
+          <w:sz w:val="21"/>
+          <w:szCs w:val="21"/>
+        </w:rPr>
+        <w:br/>
+        <w:t xml:space="preserve">p: </w:t>
+      </w:r>
+      <w:r>
+        <w:rPr>
+          <w:rFonts w:ascii="Arial" w:hAnsi="Arial" w:cs="Arial"/>
+          <w:sz w:val="21"/>
+          <w:szCs w:val="21"/>
+          <w:shd w:val="clear" w:color="auto" w:fill="FFFFFF"/>
+        </w:rPr>
+        <w:t xml:space="preserve">A flute is an aerophone or </w:t>
+      </w:r>
+      <w:proofErr w:type="spellStart"/>
+      <w:r>
+        <w:rPr>
+          <w:rFonts w:ascii="Arial" w:hAnsi="Arial" w:cs="Arial"/>
+          <w:sz w:val="21"/>
+          <w:szCs w:val="21"/>
+          <w:shd w:val="clear" w:color="auto" w:fill="FFFFFF"/>
+        </w:rPr>
+        <w:t>reedless</w:t>
+      </w:r>
+      <w:proofErr w:type="spellEnd"/>
+      <w:r>
+        <w:rPr>
+          <w:rFonts w:ascii="Arial" w:hAnsi="Arial" w:cs="Arial"/>
+          <w:sz w:val="21"/>
+          <w:szCs w:val="21"/>
+          <w:shd w:val="clear" w:color="auto" w:fill="FFFFFF"/>
+        </w:rPr>
+        <w:t xml:space="preserve"> wind instrument that produces its sound from the flow of air across an opening. </w:t>
+      </w:r>
+      <w:r>
+        <w:rPr>
+          <w:rFonts w:ascii="Arial" w:hAnsi="Arial" w:cs="Arial"/>
+          <w:sz w:val="21"/>
+          <w:szCs w:val="21"/>
+          <w:shd w:val="clear" w:color="auto" w:fill="FFFFFF"/>
+        </w:rPr>
+        <w:t>It</w:t>
+      </w:r>
+      <w:r>
+        <w:rPr>
+          <w:rFonts w:ascii="Arial" w:hAnsi="Arial" w:cs="Arial"/>
+          <w:sz w:val="21"/>
+          <w:szCs w:val="21"/>
+          <w:shd w:val="clear" w:color="auto" w:fill="FFFFFF"/>
+        </w:rPr>
+        <w:t xml:space="preserve"> has a clear and bright sound with a distinctive warmth, refinement, and subtlety to its tone.</w:t>
+      </w:r>
+    </w:p>
+    <w:p>
+      <w:pPr>
+        <w:rPr>
+          <w:rFonts w:ascii="Arial" w:hAnsi="Arial" w:cs="Arial"/>
+          <w:sz w:val="21"/>
+          <w:szCs w:val="21"/>
+        </w:rPr>
+      </w:pPr>
+      <w:r>
+        <w:rPr>
+          <w:rFonts w:ascii="Arial" w:hAnsi="Arial" w:cs="Arial"/>
+          <w:sz w:val="21"/>
+          <w:szCs w:val="21"/>
+          <w:shd w:val="clear" w:color="auto" w:fill="FFFFFF"/>
+        </w:rPr>
+        <w:t>(Image clarinet)</w:t>
+      </w:r>
+      <w:r>
+        <w:rPr>
+          <w:rFonts w:ascii="Arial" w:hAnsi="Arial" w:cs="Arial"/>
+          <w:sz w:val="21"/>
+          <w:szCs w:val="21"/>
+          <w:shd w:val="clear" w:color="auto" w:fill="FFFFFF"/>
+        </w:rPr>
+        <w:br/>
+        <w:t>Clarinet</w:t>
+      </w:r>
+      <w:r>
+        <w:rPr>
+          <w:rFonts w:ascii="Arial" w:hAnsi="Arial" w:cs="Arial"/>
+          <w:sz w:val="21"/>
+          <w:szCs w:val="21"/>
+          <w:shd w:val="clear" w:color="auto" w:fill="FFFFFF"/>
+        </w:rPr>
+        <w:br/>
+      </w:r>
+      <w:r>
+        <w:rPr>
+          <w:rFonts w:ascii="Arial" w:hAnsi="Arial" w:cs="Arial"/>
+          <w:sz w:val="21"/>
+          <w:szCs w:val="21"/>
+        </w:rPr>
+        <w:t xml:space="preserve">p: </w:t>
+      </w:r>
+      <w:r>
+        <w:rPr>
+          <w:rFonts w:ascii="Arial" w:hAnsi="Arial" w:cs="Arial"/>
+          <w:sz w:val="21"/>
+          <w:szCs w:val="21"/>
+          <w:shd w:val="clear" w:color="auto" w:fill="FFFFFF"/>
+        </w:rPr>
+        <w:t xml:space="preserve">Clarinet </w:t>
+      </w:r>
+      <w:r>
+        <w:rPr>
+          <w:rFonts w:ascii="Arial" w:hAnsi="Arial" w:cs="Arial"/>
+          <w:sz w:val="21"/>
+          <w:szCs w:val="21"/>
+          <w:shd w:val="clear" w:color="auto" w:fill="FFFFFF"/>
+        </w:rPr>
+        <w:t>has a single-reed mouthpiece, a straight, cylindrical tube with an almost cylindrical bore, and a flared bell.</w:t>
+      </w:r>
+      <w:r>
+        <w:rPr>
+          <w:rFonts w:ascii="Arial" w:hAnsi="Arial" w:cs="Arial"/>
+          <w:sz w:val="21"/>
+          <w:szCs w:val="21"/>
+        </w:rPr>
+        <w:t xml:space="preserve"> </w:t>
+      </w:r>
+      <w:r>
+        <w:rPr>
+          <w:rFonts w:ascii="Arial" w:hAnsi="Arial" w:cs="Arial"/>
+          <w:sz w:val="21"/>
+          <w:szCs w:val="21"/>
+          <w:shd w:val="clear" w:color="auto" w:fill="FFFFFF"/>
+        </w:rPr>
+        <w:t>It also boasts a register of approximately four octaves-the largest of any wind instrument.</w:t>
+      </w:r>
+    </w:p>
+    <w:p>
+      <w:pPr>
+        <w:rPr>
+          <w:rFonts w:ascii="Arial" w:hAnsi="Arial" w:cs="Arial"/>
+          <w:sz w:val="21"/>
+          <w:szCs w:val="21"/>
+          <w:shd w:val="clear" w:color="auto" w:fill="FFFFFF"/>
+        </w:rPr>
+      </w:pPr>
+      <w:r>
+        <w:rPr>
+          <w:rFonts w:ascii="Arial" w:hAnsi="Arial" w:cs="Arial"/>
+          <w:sz w:val="21"/>
+          <w:szCs w:val="21"/>
+        </w:rPr>
         <w:t xml:space="preserve">(Image </w:t>
       </w:r>
-      <w:r>
-        <w:rPr>
-          <w:rFonts w:ascii="Arial" w:hAnsi="Arial" w:cs="Arial"/>
-          <w:sz w:val="21"/>
-          <w:szCs w:val="21"/>
-        </w:rPr>
-        <w:t>flute</w:t>
-      </w:r>
+      <w:proofErr w:type="spellStart"/>
+      <w:r>
+        <w:rPr>
+          <w:rFonts w:ascii="Arial" w:hAnsi="Arial" w:cs="Arial"/>
+          <w:sz w:val="21"/>
+          <w:szCs w:val="21"/>
+        </w:rPr>
+        <w:t>saxaphone</w:t>
+      </w:r>
+      <w:proofErr w:type="spellEnd"/>
       <w:r>
         <w:rPr>
           <w:rFonts w:ascii="Arial" w:hAnsi="Arial" w:cs="Arial"/>
@@ -1032,21 +1175,21 @@
       <w:r>
         <w:rPr>
           <w:rFonts w:ascii="Arial" w:hAnsi="Arial" w:cs="Arial"/>
-          <w:b/>
-          <w:sz w:val="21"/>
-          <w:szCs w:val="21"/>
-          <w:u w:val="single"/>
-        </w:rPr>
-        <w:br/>
-      </w:r>
-      <w:r>
-        <w:rPr>
-          <w:rFonts w:ascii="Arial" w:hAnsi="Arial" w:cs="Arial"/>
-          <w:sz w:val="21"/>
-          <w:szCs w:val="21"/>
-        </w:rPr>
-        <w:t>Flute</w:t>
-      </w:r>
+          <w:sz w:val="21"/>
+          <w:szCs w:val="21"/>
+        </w:rPr>
+        <w:br/>
+      </w:r>
+      <w:proofErr w:type="spellStart"/>
+      <w:r>
+        <w:rPr>
+          <w:rFonts w:ascii="Arial" w:hAnsi="Arial" w:cs="Arial"/>
+          <w:sz w:val="21"/>
+          <w:szCs w:val="21"/>
+        </w:rPr>
+        <w:t>Saxaphone</w:t>
+      </w:r>
+      <w:proofErr w:type="spellEnd"/>
       <w:r>
         <w:rPr>
           <w:rFonts w:ascii="Arial" w:hAnsi="Arial" w:cs="Arial"/>
@@ -1059,95 +1202,32 @@
       <w:r>
         <w:rPr>
           <w:rFonts w:ascii="Arial" w:hAnsi="Arial" w:cs="Arial"/>
-          <w:sz w:val="21"/>
-          <w:szCs w:val="21"/>
-          <w:shd w:val="clear" w:color="auto" w:fill="FFFFFF"/>
-        </w:rPr>
-        <w:t>A</w:t>
-      </w:r>
-      <w:r>
-        <w:rPr>
-          <w:rFonts w:ascii="Arial" w:hAnsi="Arial" w:cs="Arial"/>
-          <w:sz w:val="21"/>
-          <w:szCs w:val="21"/>
-          <w:shd w:val="clear" w:color="auto" w:fill="FFFFFF"/>
-        </w:rPr>
-        <w:t xml:space="preserve"> flute is an </w:t>
-      </w:r>
-      <w:proofErr w:type="spellStart"/>
-      <w:r>
-        <w:rPr>
-          <w:rFonts w:ascii="Arial" w:hAnsi="Arial" w:cs="Arial"/>
-          <w:sz w:val="21"/>
-          <w:szCs w:val="21"/>
-          <w:shd w:val="clear" w:color="auto" w:fill="FFFFFF"/>
-        </w:rPr>
-        <w:t>aerophone</w:t>
-      </w:r>
-      <w:proofErr w:type="spellEnd"/>
-      <w:r>
-        <w:rPr>
-          <w:rFonts w:ascii="Arial" w:hAnsi="Arial" w:cs="Arial"/>
-          <w:sz w:val="21"/>
-          <w:szCs w:val="21"/>
-          <w:shd w:val="clear" w:color="auto" w:fill="FFFFFF"/>
-        </w:rPr>
-        <w:t xml:space="preserve"> or </w:t>
-      </w:r>
-      <w:proofErr w:type="spellStart"/>
-      <w:r>
-        <w:rPr>
-          <w:rFonts w:ascii="Arial" w:hAnsi="Arial" w:cs="Arial"/>
-          <w:sz w:val="21"/>
-          <w:szCs w:val="21"/>
-          <w:shd w:val="clear" w:color="auto" w:fill="FFFFFF"/>
-        </w:rPr>
-        <w:t>reedless</w:t>
-      </w:r>
-      <w:proofErr w:type="spellEnd"/>
-      <w:r>
-        <w:rPr>
-          <w:rFonts w:ascii="Arial" w:hAnsi="Arial" w:cs="Arial"/>
-          <w:sz w:val="21"/>
-          <w:szCs w:val="21"/>
-          <w:shd w:val="clear" w:color="auto" w:fill="FFFFFF"/>
-        </w:rPr>
-        <w:t xml:space="preserve"> wind instrument that produces its sound from the flow of air across an opening</w:t>
-      </w:r>
-      <w:r>
-        <w:rPr>
-          <w:rFonts w:ascii="Arial" w:hAnsi="Arial" w:cs="Arial"/>
-          <w:sz w:val="21"/>
-          <w:szCs w:val="21"/>
-          <w:shd w:val="clear" w:color="auto" w:fill="FFFFFF"/>
-        </w:rPr>
-        <w:t xml:space="preserve">. </w:t>
-      </w:r>
-      <w:r>
-        <w:rPr>
-          <w:rFonts w:ascii="Arial" w:hAnsi="Arial" w:cs="Arial"/>
-          <w:sz w:val="21"/>
-          <w:szCs w:val="21"/>
-          <w:shd w:val="clear" w:color="auto" w:fill="FFFFFF"/>
-        </w:rPr>
-        <w:t>It</w:t>
-      </w:r>
-      <w:r>
-        <w:rPr>
-          <w:rFonts w:ascii="Arial" w:hAnsi="Arial" w:cs="Arial"/>
-          <w:sz w:val="21"/>
-          <w:szCs w:val="21"/>
-          <w:shd w:val="clear" w:color="auto" w:fill="FFFFFF"/>
-        </w:rPr>
-        <w:t xml:space="preserve"> has a clear and bright sound with a distinctive warmth, refinement, and subtlety to its tone.</w:t>
+          <w:color w:val="4D5156"/>
+          <w:sz w:val="21"/>
+          <w:szCs w:val="21"/>
+          <w:shd w:val="clear" w:color="auto" w:fill="FFFFFF"/>
+        </w:rPr>
+        <w:t xml:space="preserve">The saxophone is usually made of brass and played with a single-reed mouthpiece. It </w:t>
+      </w:r>
+      <w:r>
+        <w:rPr>
+          <w:rFonts w:ascii="Arial" w:hAnsi="Arial" w:cs="Arial"/>
+          <w:color w:val="333333"/>
+          <w:sz w:val="21"/>
+          <w:szCs w:val="21"/>
+          <w:shd w:val="clear" w:color="auto" w:fill="FFFFFF"/>
+        </w:rPr>
+        <w:t>is an instrument with a tone somewhere between a brass instrument and a woodwind. The sax is a must in all types of music from jazz, to classical, to pop, when a smooth and bright sound is called for.</w:t>
       </w:r>
     </w:p>
     <w:p>
       <w:pPr>
         <w:rPr>
           <w:rFonts w:ascii="Arial" w:hAnsi="Arial" w:cs="Arial"/>
-          <w:sz w:val="21"/>
-          <w:szCs w:val="21"/>
+          <w:color w:val="202124"/>
+          <w:sz w:val="21"/>
+          <w:szCs w:val="21"/>
+          <w:shd w:val="clear" w:color="auto" w:fill="FFFFFF"/>
         </w:rPr>
       </w:pPr>
       <w:r>
@@ -1155,261 +1235,43 @@
           <w:rFonts w:ascii="Arial" w:hAnsi="Arial" w:cs="Arial"/>
           <w:sz w:val="21"/>
           <w:szCs w:val="21"/>
-          <w:shd w:val="clear" w:color="auto" w:fill="FFFFFF"/>
-        </w:rPr>
-        <w:t>(Image clarinet</w:t>
-      </w:r>
-      <w:r>
-        <w:rPr>
-          <w:rFonts w:ascii="Arial" w:hAnsi="Arial" w:cs="Arial"/>
-          <w:sz w:val="21"/>
-          <w:szCs w:val="21"/>
-          <w:shd w:val="clear" w:color="auto" w:fill="FFFFFF"/>
-        </w:rPr>
-        <w:t>)</w:t>
-      </w:r>
-      <w:r>
-        <w:rPr>
-          <w:rFonts w:ascii="Arial" w:hAnsi="Arial" w:cs="Arial"/>
-          <w:sz w:val="21"/>
-          <w:szCs w:val="21"/>
-          <w:shd w:val="clear" w:color="auto" w:fill="FFFFFF"/>
-        </w:rPr>
-        <w:br/>
-      </w:r>
-      <w:r>
-        <w:rPr>
-          <w:rFonts w:ascii="Arial" w:hAnsi="Arial" w:cs="Arial"/>
-          <w:sz w:val="21"/>
-          <w:szCs w:val="21"/>
-          <w:shd w:val="clear" w:color="auto" w:fill="FFFFFF"/>
-        </w:rPr>
-        <w:t>Clarinet</w:t>
-      </w:r>
-      <w:r>
-        <w:rPr>
-          <w:rFonts w:ascii="Arial" w:hAnsi="Arial" w:cs="Arial"/>
-          <w:sz w:val="21"/>
-          <w:szCs w:val="21"/>
-          <w:shd w:val="clear" w:color="auto" w:fill="FFFFFF"/>
-        </w:rPr>
-        <w:br/>
-      </w:r>
-      <w:r>
-        <w:rPr>
-          <w:rFonts w:ascii="Arial" w:hAnsi="Arial" w:cs="Arial"/>
-          <w:sz w:val="21"/>
-          <w:szCs w:val="21"/>
-        </w:rPr>
+        </w:rPr>
+        <w:t>(Image Oboes)</w:t>
+      </w:r>
+      <w:r>
+        <w:rPr>
+          <w:rFonts w:ascii="Arial" w:hAnsi="Arial" w:cs="Arial"/>
+          <w:sz w:val="21"/>
+          <w:szCs w:val="21"/>
+        </w:rPr>
+        <w:br/>
+      </w:r>
+      <w:r>
+        <w:rPr>
+          <w:rFonts w:ascii="Arial" w:hAnsi="Arial" w:cs="Arial"/>
+          <w:sz w:val="21"/>
+          <w:szCs w:val="21"/>
+        </w:rPr>
+        <w:t>Oboe</w:t>
+      </w:r>
+      <w:r>
+        <w:rPr>
+          <w:rFonts w:ascii="Arial" w:hAnsi="Arial" w:cs="Arial"/>
+          <w:sz w:val="21"/>
+          <w:szCs w:val="21"/>
+        </w:rPr>
+        <w:br/>
         <w:t xml:space="preserve">p: </w:t>
       </w:r>
       <w:r>
         <w:rPr>
           <w:rFonts w:ascii="Arial" w:hAnsi="Arial" w:cs="Arial"/>
-          <w:sz w:val="21"/>
-          <w:szCs w:val="21"/>
-          <w:shd w:val="clear" w:color="auto" w:fill="FFFFFF"/>
-        </w:rPr>
-        <w:t xml:space="preserve">Clarinet </w:t>
-      </w:r>
-      <w:r>
-        <w:rPr>
-          <w:rFonts w:ascii="Arial" w:hAnsi="Arial" w:cs="Arial"/>
-          <w:sz w:val="21"/>
-          <w:szCs w:val="21"/>
-          <w:shd w:val="clear" w:color="auto" w:fill="FFFFFF"/>
-        </w:rPr>
-        <w:t>has a single-reed mouthpiece, a straight, cylindrical tube with an almost cylindrical bore, and a flared bell.</w:t>
-      </w:r>
-      <w:r>
-        <w:rPr>
-          <w:rFonts w:ascii="Arial" w:hAnsi="Arial" w:cs="Arial"/>
-          <w:sz w:val="21"/>
-          <w:szCs w:val="21"/>
-        </w:rPr>
-        <w:t xml:space="preserve"> </w:t>
-      </w:r>
-      <w:r>
-        <w:rPr>
-          <w:rFonts w:ascii="Arial" w:hAnsi="Arial" w:cs="Arial"/>
-          <w:sz w:val="21"/>
-          <w:szCs w:val="21"/>
-          <w:shd w:val="clear" w:color="auto" w:fill="FFFFFF"/>
-        </w:rPr>
-        <w:t>It also boasts a register of approximately four octaves-the largest of any wind instrument.</w:t>
-      </w:r>
-    </w:p>
-    <w:p>
-      <w:pPr>
-        <w:rPr>
-          <w:rFonts w:ascii="Arial" w:hAnsi="Arial" w:cs="Arial"/>
-          <w:sz w:val="21"/>
-          <w:szCs w:val="21"/>
-          <w:shd w:val="clear" w:color="auto" w:fill="FFFFFF"/>
-        </w:rPr>
-      </w:pPr>
-      <w:r>
-        <w:rPr>
-          <w:rFonts w:ascii="Arial" w:hAnsi="Arial" w:cs="Arial"/>
-          <w:sz w:val="21"/>
-          <w:szCs w:val="21"/>
-        </w:rPr>
-        <w:t xml:space="preserve">(Image </w:t>
-      </w:r>
-      <w:proofErr w:type="spellStart"/>
-      <w:r>
-        <w:rPr>
-          <w:rFonts w:ascii="Arial" w:hAnsi="Arial" w:cs="Arial"/>
-          <w:sz w:val="21"/>
-          <w:szCs w:val="21"/>
-        </w:rPr>
-        <w:t>saxaphone</w:t>
-      </w:r>
-      <w:proofErr w:type="spellEnd"/>
-      <w:r>
-        <w:rPr>
-          <w:rFonts w:ascii="Arial" w:hAnsi="Arial" w:cs="Arial"/>
-          <w:sz w:val="21"/>
-          <w:szCs w:val="21"/>
-        </w:rPr>
-        <w:t>)</w:t>
-      </w:r>
-      <w:r>
-        <w:rPr>
-          <w:rFonts w:ascii="Arial" w:hAnsi="Arial" w:cs="Arial"/>
-          <w:sz w:val="21"/>
-          <w:szCs w:val="21"/>
-        </w:rPr>
-        <w:br/>
-      </w:r>
-      <w:proofErr w:type="spellStart"/>
-      <w:r>
-        <w:rPr>
-          <w:rFonts w:ascii="Arial" w:hAnsi="Arial" w:cs="Arial"/>
-          <w:sz w:val="21"/>
-          <w:szCs w:val="21"/>
-        </w:rPr>
-        <w:t>Saxaphone</w:t>
-      </w:r>
-      <w:proofErr w:type="spellEnd"/>
-      <w:r>
-        <w:rPr>
-          <w:rFonts w:ascii="Arial" w:hAnsi="Arial" w:cs="Arial"/>
-          <w:sz w:val="21"/>
-          <w:szCs w:val="21"/>
-        </w:rPr>
-        <w:br/>
-        <w:t xml:space="preserve">p: </w:t>
-      </w:r>
-      <w:r>
-        <w:rPr>
-          <w:rFonts w:ascii="Arial" w:hAnsi="Arial" w:cs="Arial"/>
           <w:color w:val="4D5156"/>
           <w:sz w:val="21"/>
           <w:szCs w:val="21"/>
           <w:shd w:val="clear" w:color="auto" w:fill="FFFFFF"/>
         </w:rPr>
-        <w:t>The saxophone is usually made of brass and played with a single-reed mouthpiece</w:t>
-      </w:r>
-      <w:r>
-        <w:rPr>
-          <w:rFonts w:ascii="Arial" w:hAnsi="Arial" w:cs="Arial"/>
-          <w:color w:val="4D5156"/>
-          <w:sz w:val="21"/>
-          <w:szCs w:val="21"/>
-          <w:shd w:val="clear" w:color="auto" w:fill="FFFFFF"/>
-        </w:rPr>
-        <w:t xml:space="preserve">. It </w:t>
-      </w:r>
-      <w:r>
-        <w:rPr>
-          <w:rFonts w:ascii="Arial" w:hAnsi="Arial" w:cs="Arial"/>
-          <w:color w:val="333333"/>
-          <w:sz w:val="21"/>
-          <w:szCs w:val="21"/>
-          <w:shd w:val="clear" w:color="auto" w:fill="FFFFFF"/>
-        </w:rPr>
-        <w:t>is an instrument with a tone somewhere between a brass instrument and a woodwind. The sax is a must in all types of music from jazz, to classical, to pop, when a smooth and bright sound is called for.</w:t>
-      </w:r>
-    </w:p>
-    <w:p>
-      <w:pPr>
-        <w:rPr>
-          <w:rFonts w:ascii="Arial" w:hAnsi="Arial" w:cs="Arial"/>
-          <w:color w:val="202124"/>
-          <w:sz w:val="21"/>
-          <w:szCs w:val="21"/>
-          <w:shd w:val="clear" w:color="auto" w:fill="FFFFFF"/>
-        </w:rPr>
-      </w:pPr>
-      <w:r>
-        <w:rPr>
-          <w:rFonts w:ascii="Arial" w:hAnsi="Arial" w:cs="Arial"/>
-          <w:sz w:val="21"/>
-          <w:szCs w:val="21"/>
-        </w:rPr>
-        <w:t xml:space="preserve">(Image </w:t>
-      </w:r>
-      <w:r>
-        <w:rPr>
-          <w:rFonts w:ascii="Arial" w:hAnsi="Arial" w:cs="Arial"/>
-          <w:sz w:val="21"/>
-          <w:szCs w:val="21"/>
-        </w:rPr>
-        <w:t>Oboes</w:t>
-      </w:r>
-      <w:r>
-        <w:rPr>
-          <w:rFonts w:ascii="Arial" w:hAnsi="Arial" w:cs="Arial"/>
-          <w:sz w:val="21"/>
-          <w:szCs w:val="21"/>
-        </w:rPr>
-        <w:t>)</w:t>
-      </w:r>
-      <w:r>
-        <w:rPr>
-          <w:rFonts w:ascii="Arial" w:hAnsi="Arial" w:cs="Arial"/>
-          <w:sz w:val="21"/>
-          <w:szCs w:val="21"/>
-        </w:rPr>
-        <w:br/>
-      </w:r>
-      <w:r>
-        <w:rPr>
-          <w:rFonts w:ascii="Arial" w:hAnsi="Arial" w:cs="Arial"/>
-          <w:sz w:val="21"/>
-          <w:szCs w:val="21"/>
-        </w:rPr>
-        <w:t>Oboe</w:t>
-      </w:r>
-      <w:r>
-        <w:rPr>
-          <w:rFonts w:ascii="Arial" w:hAnsi="Arial" w:cs="Arial"/>
-          <w:sz w:val="21"/>
-          <w:szCs w:val="21"/>
-        </w:rPr>
-        <w:br/>
-        <w:t xml:space="preserve">p: </w:t>
-      </w:r>
-      <w:r>
-        <w:rPr>
-          <w:rFonts w:ascii="Arial" w:hAnsi="Arial" w:cs="Arial"/>
-          <w:color w:val="4D5156"/>
-          <w:sz w:val="21"/>
-          <w:szCs w:val="21"/>
-          <w:shd w:val="clear" w:color="auto" w:fill="FFFFFF"/>
-        </w:rPr>
-        <w:t>The oboe is a type of double reed woodwind instrument</w:t>
-      </w:r>
-      <w:r>
-        <w:rPr>
-          <w:rFonts w:ascii="Arial" w:hAnsi="Arial" w:cs="Arial"/>
-          <w:color w:val="4D5156"/>
-          <w:sz w:val="21"/>
-          <w:szCs w:val="21"/>
-          <w:shd w:val="clear" w:color="auto" w:fill="FFFFFF"/>
-        </w:rPr>
-        <w:t xml:space="preserve"> and the</w:t>
+        <w:t>The oboe is a type of double reed woodwind instrument and the</w:t>
       </w:r>
       <w:r>
         <w:rPr>
@@ -1441,17 +1303,7 @@
           <w:szCs w:val="21"/>
           <w:shd w:val="clear" w:color="auto" w:fill="FFFFFF"/>
         </w:rPr>
-        <w:t> plays in the treble or soprano range.</w:t>
-      </w:r>
-      <w:r>
-        <w:rPr>
-          <w:rFonts w:ascii="Arial" w:hAnsi="Arial" w:cs="Arial"/>
-          <w:color w:val="202124"/>
-          <w:sz w:val="21"/>
-          <w:szCs w:val="21"/>
-          <w:shd w:val="clear" w:color="auto" w:fill="FFFFFF"/>
-        </w:rPr>
-        <w:t xml:space="preserve"> </w:t>
+        <w:t xml:space="preserve"> plays in the treble or soprano range. </w:t>
       </w:r>
       <w:r>
         <w:rPr>
@@ -1461,7 +1313,52 @@
           <w:szCs w:val="21"/>
           <w:shd w:val="clear" w:color="auto" w:fill="FFFFFF"/>
         </w:rPr>
-        <w:t>Its</w:t>
+        <w:t>Its name comes from the French for "high-pitched wood," are excellent for solo performances with many notes in high ranges. The oboe is extremely difficult to play.</w:t>
+      </w:r>
+    </w:p>
+    <w:p>
+      <w:pPr>
+        <w:rPr>
+          <w:rFonts w:ascii="Arial" w:hAnsi="Arial" w:cs="Arial"/>
+          <w:sz w:val="21"/>
+          <w:szCs w:val="21"/>
+        </w:rPr>
+      </w:pPr>
+      <w:r>
+        <w:rPr>
+          <w:rFonts w:ascii="Arial" w:hAnsi="Arial" w:cs="Arial"/>
+          <w:sz w:val="21"/>
+          <w:szCs w:val="21"/>
+        </w:rPr>
+        <w:t>(Image Bassoon)</w:t>
+      </w:r>
+      <w:r>
+        <w:rPr>
+          <w:rFonts w:ascii="Arial" w:hAnsi="Arial" w:cs="Arial"/>
+          <w:sz w:val="21"/>
+          <w:szCs w:val="21"/>
+        </w:rPr>
+        <w:br/>
+        <w:t>Bassoon</w:t>
+      </w:r>
+      <w:r>
+        <w:rPr>
+          <w:rFonts w:ascii="Arial" w:hAnsi="Arial" w:cs="Arial"/>
+          <w:sz w:val="21"/>
+          <w:szCs w:val="21"/>
+        </w:rPr>
+        <w:br/>
+        <w:t xml:space="preserve">p: </w:t>
+      </w:r>
+      <w:r>
+        <w:rPr>
+          <w:rFonts w:ascii="Arial" w:hAnsi="Arial" w:cs="Arial"/>
+          <w:color w:val="4D5156"/>
+          <w:sz w:val="21"/>
+          <w:szCs w:val="21"/>
+          <w:shd w:val="clear" w:color="auto" w:fill="FFFFFF"/>
+        </w:rPr>
+        <w:t xml:space="preserve">The bassoon is a woodwind instrument in the double reed family that plays music written in the bass and tenor clefs, and occasionally the treble. </w:t>
       </w:r>
       <w:r>
         <w:rPr>
@@ -1471,15 +1368,17 @@
           <w:szCs w:val="21"/>
           <w:shd w:val="clear" w:color="auto" w:fill="FFFFFF"/>
         </w:rPr>
-        <w:t xml:space="preserve"> name comes from the French for "high-pitched wood," are excellent for solo performances with many notes in high ranges. The oboe is extremely difficult to play.</w:t>
+        <w:t>The long, wide wooden pipe of the bassoon contains much wisdom.</w:t>
       </w:r>
     </w:p>
     <w:p>
       <w:pPr>
         <w:rPr>
           <w:rFonts w:ascii="Arial" w:hAnsi="Arial" w:cs="Arial"/>
-          <w:sz w:val="21"/>
-          <w:szCs w:val="21"/>
+          <w:color w:val="333333"/>
+          <w:sz w:val="21"/>
+          <w:szCs w:val="21"/>
+          <w:shd w:val="clear" w:color="auto" w:fill="FFFFFF"/>
         </w:rPr>
       </w:pPr>
       <w:r>
@@ -1488,113 +1387,7 @@
           <w:sz w:val="21"/>
           <w:szCs w:val="21"/>
         </w:rPr>
-        <w:t xml:space="preserve">(Image </w:t>
-      </w:r>
-      <w:r>
-        <w:rPr>
-          <w:rFonts w:ascii="Arial" w:hAnsi="Arial" w:cs="Arial"/>
-          <w:sz w:val="21"/>
-          <w:szCs w:val="21"/>
-        </w:rPr>
-        <w:t>Bassoon</w:t>
-      </w:r>
-      <w:r>
-        <w:rPr>
-          <w:rFonts w:ascii="Arial" w:hAnsi="Arial" w:cs="Arial"/>
-          <w:sz w:val="21"/>
-          <w:szCs w:val="21"/>
-        </w:rPr>
-        <w:t>)</w:t>
-      </w:r>
-      <w:r>
-        <w:rPr>
-          <w:rFonts w:ascii="Arial" w:hAnsi="Arial" w:cs="Arial"/>
-          <w:sz w:val="21"/>
-          <w:szCs w:val="21"/>
-        </w:rPr>
-        <w:br/>
-      </w:r>
-      <w:r>
-        <w:rPr>
-          <w:rFonts w:ascii="Arial" w:hAnsi="Arial" w:cs="Arial"/>
-          <w:sz w:val="21"/>
-          <w:szCs w:val="21"/>
-        </w:rPr>
-        <w:t>Bassoon</w:t>
-      </w:r>
-      <w:r>
-        <w:rPr>
-          <w:rFonts w:ascii="Arial" w:hAnsi="Arial" w:cs="Arial"/>
-          <w:sz w:val="21"/>
-          <w:szCs w:val="21"/>
-        </w:rPr>
-        <w:br/>
-        <w:t xml:space="preserve">p: </w:t>
-      </w:r>
-      <w:r>
-        <w:rPr>
-          <w:rFonts w:ascii="Arial" w:hAnsi="Arial" w:cs="Arial"/>
-          <w:color w:val="4D5156"/>
-          <w:sz w:val="21"/>
-          <w:szCs w:val="21"/>
-          <w:shd w:val="clear" w:color="auto" w:fill="FFFFFF"/>
-        </w:rPr>
-        <w:t>The bassoon is a woodwind instrument in the double reed family that plays music written in the bass and tenor clefs, and occasionally the treble</w:t>
-      </w:r>
-      <w:r>
-        <w:rPr>
-          <w:rFonts w:ascii="Arial" w:hAnsi="Arial" w:cs="Arial"/>
-          <w:color w:val="4D5156"/>
-          <w:sz w:val="21"/>
-          <w:szCs w:val="21"/>
-          <w:shd w:val="clear" w:color="auto" w:fill="FFFFFF"/>
-        </w:rPr>
-        <w:t xml:space="preserve">. </w:t>
-      </w:r>
-      <w:r>
-        <w:rPr>
-          <w:rFonts w:ascii="Arial" w:hAnsi="Arial" w:cs="Arial"/>
-          <w:color w:val="333333"/>
-          <w:sz w:val="21"/>
-          <w:szCs w:val="21"/>
-          <w:shd w:val="clear" w:color="auto" w:fill="FFFFFF"/>
-        </w:rPr>
-        <w:t>The long, wide wooden pipe of the bassoon contains much wisdom.</w:t>
-      </w:r>
-    </w:p>
-    <w:p>
-      <w:pPr>
-        <w:rPr>
-          <w:rFonts w:ascii="Arial" w:hAnsi="Arial" w:cs="Arial"/>
-          <w:color w:val="333333"/>
-          <w:sz w:val="21"/>
-          <w:szCs w:val="21"/>
-          <w:shd w:val="clear" w:color="auto" w:fill="FFFFFF"/>
-        </w:rPr>
-      </w:pPr>
-      <w:r>
-        <w:rPr>
-          <w:rFonts w:ascii="Arial" w:hAnsi="Arial" w:cs="Arial"/>
-          <w:sz w:val="21"/>
-          <w:szCs w:val="21"/>
-        </w:rPr>
-        <w:t>(</w:t>
-      </w:r>
-      <w:r>
-        <w:rPr>
-          <w:rFonts w:ascii="Arial" w:hAnsi="Arial" w:cs="Arial"/>
-          <w:sz w:val="21"/>
-          <w:szCs w:val="21"/>
-        </w:rPr>
-        <w:t>Image recorder</w:t>
-      </w:r>
-      <w:r>
-        <w:rPr>
-          <w:rFonts w:ascii="Arial" w:hAnsi="Arial" w:cs="Arial"/>
-          <w:sz w:val="21"/>
-          <w:szCs w:val="21"/>
-        </w:rPr>
-        <w:t>)</w:t>
+        <w:t>(Image recorder)</w:t>
       </w:r>
       <w:r>
         <w:rPr>
@@ -1646,17 +1439,7 @@
           <w:szCs w:val="21"/>
           <w:shd w:val="clear" w:color="auto" w:fill="FFFFFF"/>
         </w:rPr>
-        <w:t>own as internal duct flutes—flutes with a whistle mouthpiece, also known as fipple flutes</w:t>
-      </w:r>
-      <w:r>
-        <w:rPr>
-          <w:rFonts w:ascii="Arial" w:hAnsi="Arial" w:cs="Arial"/>
-          <w:color w:val="4D5156"/>
-          <w:sz w:val="21"/>
-          <w:szCs w:val="21"/>
-          <w:shd w:val="clear" w:color="auto" w:fill="FFFFFF"/>
-        </w:rPr>
-        <w:t xml:space="preserve">. </w:t>
+        <w:t xml:space="preserve">own as internal duct flutes—flutes with a whistle mouthpiece, also known as fipple flutes. </w:t>
       </w:r>
       <w:r>
         <w:rPr>
@@ -1666,17 +1449,7 @@
           <w:szCs w:val="21"/>
           <w:shd w:val="clear" w:color="auto" w:fill="FFFFFF"/>
         </w:rPr>
-        <w:t>It is also</w:t>
-      </w:r>
-      <w:r>
-        <w:rPr>
-          <w:rFonts w:ascii="Arial" w:hAnsi="Arial" w:cs="Arial"/>
-          <w:color w:val="333333"/>
-          <w:sz w:val="21"/>
-          <w:szCs w:val="21"/>
-          <w:shd w:val="clear" w:color="auto" w:fill="FFFFFF"/>
-        </w:rPr>
-        <w:t xml:space="preserve"> familiar to most as the instrument used today in school lessons. However, its history extends to ancient times, and modern day performers are active in a wide range of settings.</w:t>
+        <w:t>It is also familiar to most as the instrument used today in school lessons. However, its history extends to ancient times, and modern day performers are active in a wide range of settings.</w:t>
       </w:r>
     </w:p>
     <w:p>
@@ -1711,29 +1484,22 @@
           <w:b/>
           <w:u w:val="single"/>
         </w:rPr>
-        <w:t>Strings</w:t>
-      </w:r>
-      <w:r>
+        <w:t>Strings.html</w:t>
+      </w:r>
+    </w:p>
+    <w:p>
+      <w:pPr>
         <w:rPr>
           <w:b/>
           <w:u w:val="single"/>
         </w:rPr>
-        <w:t>.html</w:t>
-      </w:r>
-    </w:p>
-    <w:p>
-      <w:pPr>
-        <w:rPr>
-          <w:b/>
-          <w:u w:val="single"/>
-        </w:rPr>
       </w:pPr>
       <w:r>
         <w:rPr>
           <w:noProof/>
         </w:rPr>
         <w:drawing>
-          <wp:inline distT="0" distB="0" distL="0" distR="0" wp14:anchorId="7552B65E" wp14:editId="012B24C5">
+          <wp:inline distT="0" distB="0" distL="0" distR="0" wp14:anchorId="34AC39EA" wp14:editId="4E368A44">
             <wp:extent cx="5731510" cy="2842895"/>
             <wp:effectExtent l="0" t="0" r="2540" b="0"/>
             <wp:docPr id="6" name="Picture 6"/>
@@ -1847,15 +1613,7 @@
           <w:color w:val="202124"/>
           <w:shd w:val="clear" w:color="auto" w:fill="FFFFFF"/>
         </w:rPr>
-        <w:t>An acoustic wooden string instrument with strings made of gut or nylon</w:t>
-      </w:r>
-      <w:r>
-        <w:rPr>
-          <w:rFonts w:ascii="Arial" w:hAnsi="Arial" w:cs="Arial"/>
-          <w:color w:val="202124"/>
-          <w:shd w:val="clear" w:color="auto" w:fill="FFFFFF"/>
-        </w:rPr>
-        <w:t>.</w:t>
+        <w:t>An acoustic wooden string instrument with strings made of gut or nylon.</w:t>
       </w:r>
       <w:r>
         <w:rPr>
@@ -1871,139 +1629,126 @@
           <w:color w:val="333333"/>
           <w:shd w:val="clear" w:color="auto" w:fill="FFFFFF"/>
         </w:rPr>
-        <w:t xml:space="preserve">The classical guitar can play a wide range of types of music-from classical music to </w:t>
-      </w:r>
-      <w:proofErr w:type="spellStart"/>
+        <w:t>The classical guitar can play a wide range of types of music-from classical music to bossa nova and jazz.</w:t>
+      </w:r>
       <w:r>
         <w:rPr>
           <w:rFonts w:ascii="Helvetica" w:hAnsi="Helvetica" w:cs="Helvetica"/>
           <w:color w:val="333333"/>
-          <w:shd w:val="clear" w:color="auto" w:fill="FFFFFF"/>
-        </w:rPr>
-        <w:t>bossa</w:t>
-      </w:r>
-      <w:proofErr w:type="spellEnd"/>
+        </w:rPr>
+        <w:br/>
+      </w:r>
       <w:r>
         <w:rPr>
           <w:rFonts w:ascii="Helvetica" w:hAnsi="Helvetica" w:cs="Helvetica"/>
           <w:color w:val="333333"/>
           <w:shd w:val="clear" w:color="auto" w:fill="FFFFFF"/>
         </w:rPr>
-        <w:t xml:space="preserve"> nova and jazz.</w:t>
+        <w:t>Dubbed a mini-orchestra, the classical guitar covers an impressive range of timbres.</w:t>
+      </w:r>
+    </w:p>
+    <w:p>
+      <w:pPr>
+        <w:rPr>
+          <w:rFonts w:ascii="Arial" w:hAnsi="Arial" w:cs="Arial"/>
+          <w:sz w:val="21"/>
+          <w:szCs w:val="21"/>
+        </w:rPr>
+      </w:pPr>
+      <w:r>
+        <w:rPr>
+          <w:rFonts w:ascii="Arial" w:hAnsi="Arial" w:cs="Arial"/>
+          <w:sz w:val="21"/>
+          <w:szCs w:val="21"/>
+          <w:shd w:val="clear" w:color="auto" w:fill="FFFFFF"/>
+        </w:rPr>
+        <w:t xml:space="preserve">(Image </w:t>
+      </w:r>
+      <w:proofErr w:type="spellStart"/>
+      <w:r>
+        <w:rPr>
+          <w:rFonts w:ascii="Arial" w:hAnsi="Arial" w:cs="Arial"/>
+          <w:sz w:val="21"/>
+          <w:szCs w:val="21"/>
+          <w:shd w:val="clear" w:color="auto" w:fill="FFFFFF"/>
+        </w:rPr>
+        <w:t>Acousticguitar</w:t>
+      </w:r>
+      <w:proofErr w:type="spellEnd"/>
+      <w:r>
+        <w:rPr>
+          <w:rFonts w:ascii="Arial" w:hAnsi="Arial" w:cs="Arial"/>
+          <w:sz w:val="21"/>
+          <w:szCs w:val="21"/>
+          <w:shd w:val="clear" w:color="auto" w:fill="FFFFFF"/>
+        </w:rPr>
+        <w:t>)</w:t>
+      </w:r>
+      <w:r>
+        <w:rPr>
+          <w:rFonts w:ascii="Arial" w:hAnsi="Arial" w:cs="Arial"/>
+          <w:sz w:val="21"/>
+          <w:szCs w:val="21"/>
+          <w:shd w:val="clear" w:color="auto" w:fill="FFFFFF"/>
+        </w:rPr>
+        <w:br/>
+      </w:r>
+      <w:r>
+        <w:rPr>
+          <w:rFonts w:ascii="Arial" w:hAnsi="Arial" w:cs="Arial"/>
+          <w:sz w:val="21"/>
+          <w:szCs w:val="21"/>
+          <w:shd w:val="clear" w:color="auto" w:fill="FFFFFF"/>
+        </w:rPr>
+        <w:t>Acoustic Guitar</w:t>
+      </w:r>
+      <w:r>
+        <w:rPr>
+          <w:rFonts w:ascii="Arial" w:hAnsi="Arial" w:cs="Arial"/>
+          <w:sz w:val="21"/>
+          <w:szCs w:val="21"/>
+          <w:shd w:val="clear" w:color="auto" w:fill="FFFFFF"/>
+        </w:rPr>
+        <w:br/>
+      </w:r>
+      <w:r>
+        <w:rPr>
+          <w:rFonts w:ascii="Arial" w:hAnsi="Arial" w:cs="Arial"/>
+          <w:sz w:val="21"/>
+          <w:szCs w:val="21"/>
+        </w:rPr>
+        <w:t xml:space="preserve">p: </w:t>
+      </w:r>
+      <w:r>
+        <w:rPr>
+          <w:rFonts w:ascii="Arial" w:hAnsi="Arial" w:cs="Arial"/>
+          <w:sz w:val="21"/>
+          <w:szCs w:val="21"/>
+        </w:rPr>
+        <w:t>Acoustic Guitar’s s</w:t>
+      </w:r>
+      <w:r>
+        <w:rPr>
+          <w:rFonts w:ascii="Arial" w:hAnsi="Arial" w:cs="Arial"/>
+          <w:color w:val="4D5156"/>
+          <w:sz w:val="21"/>
+          <w:szCs w:val="21"/>
+          <w:shd w:val="clear" w:color="auto" w:fill="FFFFFF"/>
+        </w:rPr>
+        <w:t xml:space="preserve">trings vibrate a sound board on a resonant body to project a sound wave through the air. </w:t>
       </w:r>
       <w:r>
         <w:rPr>
           <w:rFonts w:ascii="Helvetica" w:hAnsi="Helvetica" w:cs="Helvetica"/>
           <w:color w:val="333333"/>
-        </w:rPr>
-        <w:br/>
+          <w:shd w:val="clear" w:color="auto" w:fill="FFFFFF"/>
+        </w:rPr>
+        <w:t>The timbre of a guitar is determined by its body.</w:t>
       </w:r>
       <w:r>
         <w:rPr>
           <w:rFonts w:ascii="Helvetica" w:hAnsi="Helvetica" w:cs="Helvetica"/>
           <w:color w:val="333333"/>
-          <w:shd w:val="clear" w:color="auto" w:fill="FFFFFF"/>
-        </w:rPr>
-        <w:t>Dubbed a mini-orchestra, the classical guitar covers an impressive range of timbres.</w:t>
-      </w:r>
-    </w:p>
-    <w:p>
-      <w:pPr>
-        <w:rPr>
-          <w:rFonts w:ascii="Arial" w:hAnsi="Arial" w:cs="Arial"/>
-          <w:sz w:val="21"/>
-          <w:szCs w:val="21"/>
-        </w:rPr>
-      </w:pPr>
-      <w:r>
-        <w:rPr>
-          <w:rFonts w:ascii="Arial" w:hAnsi="Arial" w:cs="Arial"/>
-          <w:sz w:val="21"/>
-          <w:szCs w:val="21"/>
-          <w:shd w:val="clear" w:color="auto" w:fill="FFFFFF"/>
-        </w:rPr>
-        <w:t xml:space="preserve">(Image </w:t>
-      </w:r>
-      <w:proofErr w:type="spellStart"/>
-      <w:r>
-        <w:rPr>
-          <w:rFonts w:ascii="Arial" w:hAnsi="Arial" w:cs="Arial"/>
-          <w:sz w:val="21"/>
-          <w:szCs w:val="21"/>
-          <w:shd w:val="clear" w:color="auto" w:fill="FFFFFF"/>
-        </w:rPr>
-        <w:t>Acousticguitar</w:t>
-      </w:r>
-      <w:proofErr w:type="spellEnd"/>
-      <w:r>
-        <w:rPr>
-          <w:rFonts w:ascii="Arial" w:hAnsi="Arial" w:cs="Arial"/>
-          <w:sz w:val="21"/>
-          <w:szCs w:val="21"/>
-          <w:shd w:val="clear" w:color="auto" w:fill="FFFFFF"/>
-        </w:rPr>
-        <w:t>)</w:t>
-      </w:r>
-      <w:r>
-        <w:rPr>
-          <w:rFonts w:ascii="Arial" w:hAnsi="Arial" w:cs="Arial"/>
-          <w:sz w:val="21"/>
-          <w:szCs w:val="21"/>
-          <w:shd w:val="clear" w:color="auto" w:fill="FFFFFF"/>
-        </w:rPr>
-        <w:br/>
-      </w:r>
-      <w:r>
-        <w:rPr>
-          <w:rFonts w:ascii="Arial" w:hAnsi="Arial" w:cs="Arial"/>
-          <w:sz w:val="21"/>
-          <w:szCs w:val="21"/>
-          <w:shd w:val="clear" w:color="auto" w:fill="FFFFFF"/>
-        </w:rPr>
-        <w:t>Acoustic Guitar</w:t>
-      </w:r>
-      <w:r>
-        <w:rPr>
-          <w:rFonts w:ascii="Arial" w:hAnsi="Arial" w:cs="Arial"/>
-          <w:sz w:val="21"/>
-          <w:szCs w:val="21"/>
-          <w:shd w:val="clear" w:color="auto" w:fill="FFFFFF"/>
-        </w:rPr>
-        <w:br/>
-      </w:r>
-      <w:r>
-        <w:rPr>
-          <w:rFonts w:ascii="Arial" w:hAnsi="Arial" w:cs="Arial"/>
-          <w:sz w:val="21"/>
-          <w:szCs w:val="21"/>
-        </w:rPr>
-        <w:t xml:space="preserve">p: </w:t>
-      </w:r>
-      <w:r>
-        <w:rPr>
-          <w:rFonts w:ascii="Arial" w:hAnsi="Arial" w:cs="Arial"/>
-          <w:sz w:val="21"/>
-          <w:szCs w:val="21"/>
-        </w:rPr>
-        <w:t>Acoustic Guitar’s s</w:t>
-      </w:r>
-      <w:r>
-        <w:rPr>
-          <w:rFonts w:ascii="Arial" w:hAnsi="Arial" w:cs="Arial"/>
-          <w:color w:val="4D5156"/>
-          <w:sz w:val="21"/>
-          <w:szCs w:val="21"/>
-          <w:shd w:val="clear" w:color="auto" w:fill="FFFFFF"/>
-        </w:rPr>
-        <w:t>trings vibrate a sound board on a resonant body to project a sound wave through the air.</w:t>
-      </w:r>
-      <w:r>
-        <w:rPr>
-          <w:rFonts w:ascii="Arial" w:hAnsi="Arial" w:cs="Arial"/>
-          <w:color w:val="4D5156"/>
-          <w:sz w:val="21"/>
-          <w:szCs w:val="21"/>
-          <w:shd w:val="clear" w:color="auto" w:fill="FFFFFF"/>
         </w:rPr>
         <w:t xml:space="preserve"> </w:t>
       </w:r>
@@ -2013,217 +1758,180 @@
           <w:color w:val="333333"/>
           <w:shd w:val="clear" w:color="auto" w:fill="FFFFFF"/>
         </w:rPr>
-        <w:t>The timbre of a guitar is determined by its body.</w:t>
+        <w:t>Most people have never looked inside a guitar and may not realize it, but guitars are actually very cleverly designed.</w:t>
+      </w:r>
+    </w:p>
+    <w:p>
+      <w:pPr>
+        <w:rPr>
+          <w:rFonts w:ascii="Arial" w:hAnsi="Arial" w:cs="Arial"/>
+          <w:sz w:val="21"/>
+          <w:szCs w:val="21"/>
+          <w:shd w:val="clear" w:color="auto" w:fill="FFFFFF"/>
+        </w:rPr>
+      </w:pPr>
+      <w:r>
+        <w:rPr>
+          <w:rFonts w:ascii="Arial" w:hAnsi="Arial" w:cs="Arial"/>
+          <w:sz w:val="21"/>
+          <w:szCs w:val="21"/>
+        </w:rPr>
+        <w:t xml:space="preserve">(Image </w:t>
+      </w:r>
+      <w:proofErr w:type="spellStart"/>
+      <w:r>
+        <w:rPr>
+          <w:rFonts w:ascii="Arial" w:hAnsi="Arial" w:cs="Arial"/>
+          <w:sz w:val="21"/>
+          <w:szCs w:val="21"/>
+        </w:rPr>
+        <w:t>electricguitar</w:t>
+      </w:r>
+      <w:proofErr w:type="spellEnd"/>
+      <w:r>
+        <w:rPr>
+          <w:rFonts w:ascii="Arial" w:hAnsi="Arial" w:cs="Arial"/>
+          <w:sz w:val="21"/>
+          <w:szCs w:val="21"/>
+        </w:rPr>
+        <w:t>)</w:t>
+      </w:r>
+      <w:r>
+        <w:rPr>
+          <w:rFonts w:ascii="Arial" w:hAnsi="Arial" w:cs="Arial"/>
+          <w:sz w:val="21"/>
+          <w:szCs w:val="21"/>
+        </w:rPr>
+        <w:br/>
+      </w:r>
+      <w:r>
+        <w:rPr>
+          <w:rFonts w:ascii="Arial" w:hAnsi="Arial" w:cs="Arial"/>
+          <w:sz w:val="21"/>
+          <w:szCs w:val="21"/>
+        </w:rPr>
+        <w:t>Electric Guitar</w:t>
+      </w:r>
+      <w:r>
+        <w:rPr>
+          <w:rFonts w:ascii="Arial" w:hAnsi="Arial" w:cs="Arial"/>
+          <w:sz w:val="21"/>
+          <w:szCs w:val="21"/>
+        </w:rPr>
+        <w:br/>
+        <w:t xml:space="preserve">p: </w:t>
+      </w:r>
+      <w:r>
+        <w:rPr>
+          <w:rFonts w:ascii="Arial" w:hAnsi="Arial" w:cs="Arial"/>
+          <w:color w:val="4D5156"/>
+          <w:sz w:val="21"/>
+          <w:szCs w:val="21"/>
+          <w:shd w:val="clear" w:color="auto" w:fill="FFFFFF"/>
+        </w:rPr>
+        <w:t xml:space="preserve">An electric guitar is a guitar that requires external amplification in order to be heard at typical performance volumes, unlike a standard acoustic guitar. </w:t>
       </w:r>
       <w:r>
         <w:rPr>
           <w:rFonts w:ascii="Helvetica" w:hAnsi="Helvetica" w:cs="Helvetica"/>
           <w:color w:val="333333"/>
-        </w:rPr>
-        <w:t xml:space="preserve"> </w:t>
-      </w:r>
+          <w:shd w:val="clear" w:color="auto" w:fill="FFFFFF"/>
+        </w:rPr>
+        <w:t xml:space="preserve">Even though electricity is used to amplify the volume, the body and neck are merely pieces of wood. These instruments come in unique shapes and </w:t>
+      </w:r>
+      <w:proofErr w:type="spellStart"/>
       <w:r>
         <w:rPr>
           <w:rFonts w:ascii="Helvetica" w:hAnsi="Helvetica" w:cs="Helvetica"/>
           <w:color w:val="333333"/>
           <w:shd w:val="clear" w:color="auto" w:fill="FFFFFF"/>
         </w:rPr>
-        <w:t>Most people have never looked inside a guitar and may not realize it, but guitars are actually very cleverly designed.</w:t>
-      </w:r>
-    </w:p>
-    <w:p>
-      <w:pPr>
-        <w:rPr>
-          <w:rFonts w:ascii="Arial" w:hAnsi="Arial" w:cs="Arial"/>
-          <w:sz w:val="21"/>
-          <w:szCs w:val="21"/>
-          <w:shd w:val="clear" w:color="auto" w:fill="FFFFFF"/>
-        </w:rPr>
-      </w:pPr>
-      <w:r>
-        <w:rPr>
-          <w:rFonts w:ascii="Arial" w:hAnsi="Arial" w:cs="Arial"/>
-          <w:sz w:val="21"/>
-          <w:szCs w:val="21"/>
-        </w:rPr>
-        <w:t xml:space="preserve">(Image </w:t>
-      </w:r>
-      <w:proofErr w:type="spellStart"/>
-      <w:r>
-        <w:rPr>
-          <w:rFonts w:ascii="Arial" w:hAnsi="Arial" w:cs="Arial"/>
-          <w:sz w:val="21"/>
-          <w:szCs w:val="21"/>
-        </w:rPr>
-        <w:t>electricguitar</w:t>
+        <w:t>colors</w:t>
       </w:r>
       <w:proofErr w:type="spellEnd"/>
-      <w:r>
-        <w:rPr>
-          <w:rFonts w:ascii="Arial" w:hAnsi="Arial" w:cs="Arial"/>
-          <w:sz w:val="21"/>
-          <w:szCs w:val="21"/>
-        </w:rPr>
-        <w:t>)</w:t>
-      </w:r>
-      <w:r>
-        <w:rPr>
-          <w:rFonts w:ascii="Arial" w:hAnsi="Arial" w:cs="Arial"/>
-          <w:sz w:val="21"/>
-          <w:szCs w:val="21"/>
-        </w:rPr>
-        <w:br/>
-      </w:r>
-      <w:r>
-        <w:rPr>
-          <w:rFonts w:ascii="Arial" w:hAnsi="Arial" w:cs="Arial"/>
-          <w:sz w:val="21"/>
-          <w:szCs w:val="21"/>
-        </w:rPr>
-        <w:t>Electric Guitar</w:t>
-      </w:r>
-      <w:r>
-        <w:rPr>
-          <w:rFonts w:ascii="Arial" w:hAnsi="Arial" w:cs="Arial"/>
-          <w:sz w:val="21"/>
-          <w:szCs w:val="21"/>
-        </w:rPr>
-        <w:br/>
-        <w:t xml:space="preserve">p: </w:t>
-      </w:r>
-      <w:r>
-        <w:rPr>
-          <w:rFonts w:ascii="Arial" w:hAnsi="Arial" w:cs="Arial"/>
-          <w:color w:val="4D5156"/>
-          <w:sz w:val="21"/>
-          <w:szCs w:val="21"/>
-          <w:shd w:val="clear" w:color="auto" w:fill="FFFFFF"/>
-        </w:rPr>
-        <w:t>An electric guitar is a guitar that requires external amplification in order to be heard at typical performance volumes, unlike a standard acoustic guitar.</w:t>
-      </w:r>
-      <w:r>
-        <w:rPr>
-          <w:rFonts w:ascii="Arial" w:hAnsi="Arial" w:cs="Arial"/>
-          <w:color w:val="4D5156"/>
-          <w:sz w:val="21"/>
-          <w:szCs w:val="21"/>
-          <w:shd w:val="clear" w:color="auto" w:fill="FFFFFF"/>
-        </w:rPr>
-        <w:t xml:space="preserve"> </w:t>
-      </w:r>
       <w:r>
         <w:rPr>
           <w:rFonts w:ascii="Helvetica" w:hAnsi="Helvetica" w:cs="Helvetica"/>
           <w:color w:val="333333"/>
           <w:shd w:val="clear" w:color="auto" w:fill="FFFFFF"/>
         </w:rPr>
-        <w:t xml:space="preserve">Even though electricity is used to amplify the volume, the body and neck are merely pieces of wood. These instruments come in unique shapes and </w:t>
-      </w:r>
-      <w:proofErr w:type="spellStart"/>
+        <w:t>.</w:t>
+      </w:r>
+    </w:p>
+    <w:p>
+      <w:pPr>
+        <w:rPr>
+          <w:rFonts w:ascii="Arial" w:hAnsi="Arial" w:cs="Arial"/>
+          <w:sz w:val="21"/>
+          <w:szCs w:val="21"/>
+          <w:shd w:val="clear" w:color="auto" w:fill="FFFFFF"/>
+        </w:rPr>
+      </w:pPr>
+      <w:r>
+        <w:rPr>
+          <w:rFonts w:ascii="Arial" w:hAnsi="Arial" w:cs="Arial"/>
+          <w:sz w:val="21"/>
+          <w:szCs w:val="21"/>
+        </w:rPr>
+        <w:t xml:space="preserve">(Image </w:t>
+      </w:r>
+      <w:r>
+        <w:rPr>
+          <w:rFonts w:ascii="Arial" w:hAnsi="Arial" w:cs="Arial"/>
+          <w:sz w:val="21"/>
+          <w:szCs w:val="21"/>
+        </w:rPr>
+        <w:t>Violin</w:t>
+      </w:r>
+      <w:r>
+        <w:rPr>
+          <w:rFonts w:ascii="Arial" w:hAnsi="Arial" w:cs="Arial"/>
+          <w:sz w:val="21"/>
+          <w:szCs w:val="21"/>
+        </w:rPr>
+        <w:t>)</w:t>
+      </w:r>
+      <w:r>
+        <w:rPr>
+          <w:rFonts w:ascii="Arial" w:hAnsi="Arial" w:cs="Arial"/>
+          <w:sz w:val="21"/>
+          <w:szCs w:val="21"/>
+        </w:rPr>
+        <w:br/>
+      </w:r>
+      <w:r>
+        <w:rPr>
+          <w:rFonts w:ascii="Arial" w:hAnsi="Arial" w:cs="Arial"/>
+          <w:sz w:val="21"/>
+          <w:szCs w:val="21"/>
+        </w:rPr>
+        <w:t>Violin</w:t>
+      </w:r>
+      <w:r>
+        <w:rPr>
+          <w:rFonts w:ascii="Arial" w:hAnsi="Arial" w:cs="Arial"/>
+          <w:sz w:val="21"/>
+          <w:szCs w:val="21"/>
+        </w:rPr>
+        <w:br/>
+        <w:t xml:space="preserve">p: </w:t>
+      </w:r>
+      <w:r>
+        <w:rPr>
+          <w:rFonts w:ascii="Arial" w:hAnsi="Arial" w:cs="Arial"/>
+          <w:color w:val="4D5156"/>
+          <w:sz w:val="21"/>
+          <w:szCs w:val="21"/>
+          <w:shd w:val="clear" w:color="auto" w:fill="FFFFFF"/>
+        </w:rPr>
+        <w:t xml:space="preserve">The violin, sometimes known as a fiddle, is a wooden chordophone in the violin family. Most violins have a hollow wooden body. It is the smallest and thus highest-pitched instrument in the family in regular use. </w:t>
+      </w:r>
       <w:r>
         <w:rPr>
           <w:rFonts w:ascii="Helvetica" w:hAnsi="Helvetica" w:cs="Helvetica"/>
           <w:color w:val="333333"/>
           <w:shd w:val="clear" w:color="auto" w:fill="FFFFFF"/>
         </w:rPr>
-        <w:t>colors</w:t>
-      </w:r>
-      <w:proofErr w:type="spellEnd"/>
-      <w:r>
-        <w:rPr>
-          <w:rFonts w:ascii="Helvetica" w:hAnsi="Helvetica" w:cs="Helvetica"/>
-          <w:color w:val="333333"/>
-          <w:shd w:val="clear" w:color="auto" w:fill="FFFFFF"/>
-        </w:rPr>
-        <w:t>.</w:t>
-      </w:r>
-    </w:p>
-    <w:p>
-      <w:pPr>
-        <w:rPr>
-          <w:rFonts w:ascii="Arial" w:hAnsi="Arial" w:cs="Arial"/>
-          <w:sz w:val="21"/>
-          <w:szCs w:val="21"/>
-          <w:shd w:val="clear" w:color="auto" w:fill="FFFFFF"/>
-        </w:rPr>
-      </w:pPr>
-      <w:r>
-        <w:rPr>
-          <w:rFonts w:ascii="Arial" w:hAnsi="Arial" w:cs="Arial"/>
-          <w:sz w:val="21"/>
-          <w:szCs w:val="21"/>
-        </w:rPr>
-        <w:t xml:space="preserve">(Image </w:t>
-      </w:r>
-      <w:r>
-        <w:rPr>
-          <w:rFonts w:ascii="Arial" w:hAnsi="Arial" w:cs="Arial"/>
-          <w:sz w:val="21"/>
-          <w:szCs w:val="21"/>
-        </w:rPr>
-        <w:t>Violin</w:t>
-      </w:r>
-      <w:r>
-        <w:rPr>
-          <w:rFonts w:ascii="Arial" w:hAnsi="Arial" w:cs="Arial"/>
-          <w:sz w:val="21"/>
-          <w:szCs w:val="21"/>
-        </w:rPr>
-        <w:t>)</w:t>
-      </w:r>
-      <w:r>
-        <w:rPr>
-          <w:rFonts w:ascii="Arial" w:hAnsi="Arial" w:cs="Arial"/>
-          <w:sz w:val="21"/>
-          <w:szCs w:val="21"/>
-        </w:rPr>
-        <w:br/>
-      </w:r>
-      <w:r>
-        <w:rPr>
-          <w:rFonts w:ascii="Arial" w:hAnsi="Arial" w:cs="Arial"/>
-          <w:sz w:val="21"/>
-          <w:szCs w:val="21"/>
-        </w:rPr>
-        <w:t>Violin</w:t>
-      </w:r>
-      <w:r>
-        <w:rPr>
-          <w:rFonts w:ascii="Arial" w:hAnsi="Arial" w:cs="Arial"/>
-          <w:sz w:val="21"/>
-          <w:szCs w:val="21"/>
-        </w:rPr>
-        <w:br/>
-        <w:t xml:space="preserve">p: </w:t>
-      </w:r>
-      <w:r>
-        <w:rPr>
-          <w:rFonts w:ascii="Arial" w:hAnsi="Arial" w:cs="Arial"/>
-          <w:color w:val="4D5156"/>
-          <w:sz w:val="21"/>
-          <w:szCs w:val="21"/>
-          <w:shd w:val="clear" w:color="auto" w:fill="FFFFFF"/>
-        </w:rPr>
-        <w:t>The violin, sometimes known as a fiddle, is a wooden chordophone in the violin family. Most violins have a hollow wooden body. It is the smallest and thus highest-pitched instrument in the family in regular use.</w:t>
-      </w:r>
-      <w:r>
-        <w:rPr>
-          <w:rFonts w:ascii="Arial" w:hAnsi="Arial" w:cs="Arial"/>
-          <w:color w:val="4D5156"/>
-          <w:sz w:val="21"/>
-          <w:szCs w:val="21"/>
-          <w:shd w:val="clear" w:color="auto" w:fill="FFFFFF"/>
-        </w:rPr>
-        <w:t xml:space="preserve"> </w:t>
-      </w:r>
-      <w:bookmarkStart w:id="0" w:name="_GoBack"/>
-      <w:bookmarkEnd w:id="0"/>
-      <w:r>
-        <w:rPr>
-          <w:rFonts w:ascii="Helvetica" w:hAnsi="Helvetica" w:cs="Helvetica"/>
-          <w:color w:val="333333"/>
-          <w:shd w:val="clear" w:color="auto" w:fill="FFFFFF"/>
-        </w:rPr>
         <w:t>Whether performing an elegant solo or being the heart of the orchestra, the violin is a "star" in the music world.</w:t>
       </w:r>
     </w:p>
@@ -2263,27 +1971,7 @@
           <w:shd w:val="clear" w:color="auto" w:fill="FFFFFF"/>
         </w:rPr>
         <w:lastRenderedPageBreak/>
-        <w:t xml:space="preserve"> </w:t>
-      </w:r>
-      <w:proofErr w:type="gramStart"/>
-      <w:r>
-        <w:rPr>
-          <w:rFonts w:ascii="Arial" w:hAnsi="Arial" w:cs="Arial"/>
-          <w:sz w:val="21"/>
-          <w:szCs w:val="21"/>
-          <w:shd w:val="clear" w:color="auto" w:fill="FFFFFF"/>
-        </w:rPr>
-        <w:t>its</w:t>
-      </w:r>
-      <w:proofErr w:type="gramEnd"/>
-      <w:r>
-        <w:rPr>
-          <w:rFonts w:ascii="Arial" w:hAnsi="Arial" w:cs="Arial"/>
-          <w:sz w:val="21"/>
-          <w:szCs w:val="21"/>
-          <w:shd w:val="clear" w:color="auto" w:fill="FFFFFF"/>
-        </w:rPr>
-        <w:t xml:space="preserve"> heavy bass sound that resonates deep in your abdomen.</w:t>
+        <w:t xml:space="preserve"> its heavy bass sound that resonates deep in your abdomen.</w:t>
       </w:r>
     </w:p>
     <w:p>
@@ -2327,25 +2015,7 @@
           <w:szCs w:val="21"/>
           <w:shd w:val="clear" w:color="auto" w:fill="FFFFFF"/>
         </w:rPr>
-        <w:t>The drum is a member of the percussion group of musical instruments.</w:t>
-      </w:r>
-      <w:r>
-        <w:rPr>
-          <w:rFonts w:ascii="Arial" w:hAnsi="Arial" w:cs="Arial"/>
-          <w:sz w:val="21"/>
-          <w:szCs w:val="21"/>
-          <w:shd w:val="clear" w:color="auto" w:fill="FFFFFF"/>
-        </w:rPr>
-        <w:t xml:space="preserve"> </w:t>
-      </w:r>
-      <w:r>
-        <w:rPr>
-          <w:rFonts w:ascii="Arial" w:hAnsi="Arial" w:cs="Arial"/>
-          <w:sz w:val="21"/>
-          <w:szCs w:val="21"/>
-          <w:shd w:val="clear" w:color="auto" w:fill="FFFFFF"/>
-        </w:rPr>
-        <w:t xml:space="preserve">As the "keeper of the rhythm," the drum provides the foundation for the overall sound of </w:t>
+        <w:t xml:space="preserve">The drum is a member of the percussion group of musical instruments. As the "keeper of the rhythm," the drum provides the foundation for the overall sound of </w:t>
       </w:r>
       <w:proofErr w:type="spellStart"/>
       <w:r>
@@ -2379,7 +2049,7 @@
 </file>
 
 <file path=word/styles.xml><?xml version="1.0" encoding="utf-8"?>
-<w:styles xmlns:mc="http://schemas.openxmlformats.org/markup-compatibility/2006" xmlns:r="http://schemas.openxmlformats.org/officeDocument/2006/relationships" xmlns:w="http://schemas.openxmlformats.org/wordprocessingml/2006/main" xmlns:w14="http://schemas.microsoft.com/office/word/2010/wordml" xmlns:w15="http://schemas.microsoft.com/office/word/2012/wordml" mc:Ignorable="w14 w15">
+<w:styles xmlns:mc="http://schemas.openxmlformats.org/markup-compatibility/2006" xmlns:r="http://schemas.openxmlformats.org/officeDocument/2006/relationships" xmlns:w="http://schemas.openxmlformats.org/wordprocessingml/2006/main" xmlns:w14="http://schemas.microsoft.com/office/word/2010/wordml" xmlns:w15="http://schemas.microsoft.com/office/word/2012/wordml" xmlns:w16cex="http://schemas.microsoft.com/office/word/2018/wordml/cex" xmlns:w16cid="http://schemas.microsoft.com/office/word/2016/wordml/cid" xmlns:w16="http://schemas.microsoft.com/office/word/2018/wordml" xmlns:w16se="http://schemas.microsoft.com/office/word/2015/wordml/symex" mc:Ignorable="w14 w15 w16se w16cid w16 w16cex">
   <w:docDefaults>
     <w:rPrDefault>
       <w:rPr>
@@ -2395,7 +2065,7 @@
       </w:pPr>
     </w:pPrDefault>
   </w:docDefaults>
-  <w:latentStyles w:defLockedState="0" w:defUIPriority="99" w:defSemiHidden="0" w:defUnhideWhenUsed="0" w:defQFormat="0" w:count="371">
+  <w:latentStyles w:defLockedState="0" w:defUIPriority="99" w:defSemiHidden="0" w:defUnhideWhenUsed="0" w:defQFormat="0" w:count="376">
     <w:lsdException w:name="Normal" w:uiPriority="0" w:qFormat="1"/>
     <w:lsdException w:name="heading 1" w:uiPriority="9" w:qFormat="1"/>
     <w:lsdException w:name="heading 2" w:semiHidden="1" w:uiPriority="9" w:unhideWhenUsed="1" w:qFormat="1"/>
@@ -2501,7 +2171,6 @@
     <w:lsdException w:name="HTML Sample" w:semiHidden="1" w:unhideWhenUsed="1"/>
     <w:lsdException w:name="HTML Typewriter" w:semiHidden="1" w:unhideWhenUsed="1"/>
     <w:lsdException w:name="HTML Variable" w:semiHidden="1" w:unhideWhenUsed="1"/>
-    <w:lsdException w:name="Normal Table" w:semiHidden="1" w:unhideWhenUsed="1"/>
     <w:lsdException w:name="annotation subject" w:semiHidden="1" w:unhideWhenUsed="1"/>
     <w:lsdException w:name="No List" w:semiHidden="1" w:unhideWhenUsed="1"/>
     <w:lsdException w:name="Outline List 1" w:semiHidden="1" w:unhideWhenUsed="1"/>
@@ -2544,11 +2213,8 @@
     <w:lsdException w:name="Table Contemporary" w:semiHidden="1" w:unhideWhenUsed="1"/>
     <w:lsdException w:name="Table Elegant" w:semiHidden="1" w:unhideWhenUsed="1"/>
     <w:lsdException w:name="Table Professional" w:semiHidden="1" w:unhideWhenUsed="1"/>
-    <w:lsdException w:name="Table Subtle 1" w:semiHidden="1" w:unhideWhenUsed="1"/>
     <w:lsdException w:name="Table Subtle 2" w:semiHidden="1" w:unhideWhenUsed="1"/>
     <w:lsdException w:name="Table Web 1" w:semiHidden="1" w:unhideWhenUsed="1"/>
-    <w:lsdException w:name="Table Web 2" w:semiHidden="1" w:unhideWhenUsed="1"/>
-    <w:lsdException w:name="Table Web 3" w:semiHidden="1" w:unhideWhenUsed="1"/>
     <w:lsdException w:name="Balloon Text" w:semiHidden="1" w:unhideWhenUsed="1"/>
     <w:lsdException w:name="Table Grid" w:uiPriority="39"/>
     <w:lsdException w:name="Table Theme" w:semiHidden="1" w:unhideWhenUsed="1"/>
@@ -2767,6 +2433,11 @@
     <w:lsdException w:name="List Table 5 Dark Accent 6" w:uiPriority="50"/>
     <w:lsdException w:name="List Table 6 Colorful Accent 6" w:uiPriority="51"/>
     <w:lsdException w:name="List Table 7 Colorful Accent 6" w:uiPriority="52"/>
+    <w:lsdException w:name="Mention" w:semiHidden="1" w:unhideWhenUsed="1"/>
+    <w:lsdException w:name="Smart Hyperlink" w:semiHidden="1" w:unhideWhenUsed="1"/>
+    <w:lsdException w:name="Hashtag" w:semiHidden="1" w:unhideWhenUsed="1"/>
+    <w:lsdException w:name="Unresolved Mention" w:semiHidden="1" w:unhideWhenUsed="1"/>
+    <w:lsdException w:name="Smart Link" w:semiHidden="1" w:unhideWhenUsed="1"/>
   </w:latentStyles>
   <w:style w:type="paragraph" w:default="1" w:styleId="Normal">
     <w:name w:val="Normal"/>

</xml_diff>